<commit_message>
Robot practice session on Tues
</commit_message>
<xml_diff>
--- a/Testing_results.docx
+++ b/Testing_results.docx
@@ -25,6 +25,7 @@
       </w:pPr>
       <w:r>
         <w:rPr>
+          <w:noProof/>
           <w:lang w:val="en-US"/>
         </w:rPr>
         <w:drawing>
@@ -65,6 +66,7 @@
       </w:r>
       <w:r>
         <w:rPr>
+          <w:noProof/>
           <w:lang w:val="en-US"/>
         </w:rPr>
         <w:drawing>
@@ -194,6 +196,7 @@
       </w:pPr>
       <w:r>
         <w:rPr>
+          <w:noProof/>
           <w:u w:val="single"/>
           <w:lang w:val="en-US"/>
         </w:rPr>
@@ -235,6 +238,7 @@
       </w:r>
       <w:r>
         <w:rPr>
+          <w:noProof/>
           <w:u w:val="single"/>
           <w:lang w:val="en-US"/>
         </w:rPr>
@@ -307,6 +311,7 @@
       </w:pPr>
       <w:r>
         <w:rPr>
+          <w:noProof/>
           <w:u w:val="single"/>
           <w:lang w:val="en-US"/>
         </w:rPr>
@@ -349,6 +354,7 @@
       </w:r>
       <w:r>
         <w:rPr>
+          <w:noProof/>
           <w:lang w:val="en-US"/>
         </w:rPr>
         <w:drawing>
@@ -600,6 +606,7 @@
       </w:r>
       <w:r>
         <w:rPr>
+          <w:noProof/>
           <w:u w:val="single"/>
           <w:lang w:val="en-US"/>
         </w:rPr>
@@ -641,6 +648,7 @@
       </w:r>
       <w:r>
         <w:rPr>
+          <w:noProof/>
           <w:lang w:val="en-US"/>
         </w:rPr>
         <w:drawing>
@@ -696,6 +704,7 @@
       </w:pPr>
       <w:r>
         <w:rPr>
+          <w:noProof/>
           <w:lang w:val="en-US"/>
         </w:rPr>
         <w:drawing>
@@ -736,6 +745,7 @@
       </w:r>
       <w:r>
         <w:rPr>
+          <w:noProof/>
           <w:lang w:val="en-US"/>
         </w:rPr>
         <w:drawing>
@@ -784,6 +794,7 @@
       </w:pPr>
       <w:r>
         <w:rPr>
+          <w:noProof/>
           <w:u w:val="single"/>
           <w:lang w:val="en-US"/>
         </w:rPr>
@@ -847,6 +858,7 @@
       </w:pPr>
       <w:r>
         <w:rPr>
+          <w:noProof/>
           <w:lang w:val="en-US"/>
         </w:rPr>
         <w:drawing>
@@ -908,6 +920,7 @@
       </w:pPr>
       <w:r>
         <w:rPr>
+          <w:noProof/>
           <w:lang w:val="en-US"/>
         </w:rPr>
         <w:drawing>
@@ -948,6 +961,7 @@
       </w:r>
       <w:r>
         <w:rPr>
+          <w:noProof/>
           <w:lang w:val="en-US"/>
         </w:rPr>
         <w:drawing>
@@ -1002,6 +1016,7 @@
       </w:pPr>
       <w:r>
         <w:rPr>
+          <w:noProof/>
           <w:lang w:val="en-US"/>
         </w:rPr>
         <w:drawing>
@@ -1042,6 +1057,7 @@
       </w:r>
       <w:r>
         <w:rPr>
+          <w:noProof/>
           <w:lang w:val="en-US"/>
         </w:rPr>
         <w:drawing>
@@ -1090,6 +1106,7 @@
       </w:pPr>
       <w:r>
         <w:rPr>
+          <w:noProof/>
           <w:u w:val="single"/>
           <w:lang w:val="en-US"/>
         </w:rPr>
@@ -1132,6 +1149,7 @@
       </w:r>
       <w:r>
         <w:rPr>
+          <w:noProof/>
           <w:lang w:val="en-US"/>
         </w:rPr>
         <w:drawing>
@@ -1185,37 +1203,127 @@
           <w:lang w:val="en-US"/>
         </w:rPr>
       </w:pPr>
-      <w:r>
-        <w:rPr>
-          <w:u w:val="single"/>
-          <w:lang w:val="en-US"/>
-        </w:rPr>
-        <w:t xml:space="preserve">8 </w:t>
-      </w:r>
-      <w:proofErr w:type="gramStart"/>
-      <w:r>
-        <w:rPr>
-          <w:u w:val="single"/>
-          <w:lang w:val="en-US"/>
-        </w:rPr>
-        <w:t>poin</w:t>
-      </w:r>
-      <w:r>
-        <w:rPr>
-          <w:u w:val="single"/>
-          <w:lang w:val="en-US"/>
-        </w:rPr>
-        <w:t>t</w:t>
-      </w:r>
-      <w:proofErr w:type="gramEnd"/>
-    </w:p>
-    <w:p>
-      <w:pPr>
-        <w:rPr>
-          <w:u w:val="single"/>
-          <w:lang w:val="en-US"/>
-        </w:rPr>
-      </w:pPr>
+    </w:p>
+    <w:p>
+      <w:pPr>
+        <w:rPr>
+          <w:u w:val="single"/>
+          <w:lang w:val="en-US"/>
+        </w:rPr>
+      </w:pPr>
+      <w:r>
+        <w:rPr>
+          <w:u w:val="single"/>
+          <w:lang w:val="en-US"/>
+        </w:rPr>
+        <w:t>Tues testing session</w:t>
+      </w:r>
+    </w:p>
+    <w:p>
+      <w:pPr>
+        <w:rPr>
+          <w:u w:val="single"/>
+          <w:lang w:val="en-US"/>
+        </w:rPr>
+      </w:pPr>
+      <w:r>
+        <w:rPr>
+          <w:u w:val="single"/>
+          <w:lang w:val="en-US"/>
+        </w:rPr>
+        <w:drawing>
+          <wp:inline distT="0" distB="0" distL="0" distR="0" wp14:anchorId="3DB8F355" wp14:editId="77E860F7">
+            <wp:extent cx="5731510" cy="2567305"/>
+            <wp:effectExtent l="0" t="0" r="2540" b="4445"/>
+            <wp:docPr id="23" name="Picture 23"/>
+            <wp:cNvGraphicFramePr>
+              <a:graphicFrameLocks xmlns:a="http://schemas.openxmlformats.org/drawingml/2006/main" noChangeAspect="1"/>
+            </wp:cNvGraphicFramePr>
+            <a:graphic xmlns:a="http://schemas.openxmlformats.org/drawingml/2006/main">
+              <a:graphicData uri="http://schemas.openxmlformats.org/drawingml/2006/picture">
+                <pic:pic xmlns:pic="http://schemas.openxmlformats.org/drawingml/2006/picture">
+                  <pic:nvPicPr>
+                    <pic:cNvPr id="1" name=""/>
+                    <pic:cNvPicPr/>
+                  </pic:nvPicPr>
+                  <pic:blipFill>
+                    <a:blip r:embed="rId22"/>
+                    <a:stretch>
+                      <a:fillRect/>
+                    </a:stretch>
+                  </pic:blipFill>
+                  <pic:spPr>
+                    <a:xfrm>
+                      <a:off x="0" y="0"/>
+                      <a:ext cx="5731510" cy="2567305"/>
+                    </a:xfrm>
+                    <a:prstGeom prst="rect">
+                      <a:avLst/>
+                    </a:prstGeom>
+                  </pic:spPr>
+                </pic:pic>
+              </a:graphicData>
+            </a:graphic>
+          </wp:inline>
+        </w:drawing>
+      </w:r>
+    </w:p>
+    <w:p>
+      <w:pPr>
+        <w:rPr>
+          <w:u w:val="single"/>
+          <w:lang w:val="en-US"/>
+        </w:rPr>
+      </w:pPr>
+    </w:p>
+    <w:p>
+      <w:pPr>
+        <w:rPr>
+          <w:u w:val="single"/>
+          <w:lang w:val="en-US"/>
+        </w:rPr>
+      </w:pPr>
+      <w:r>
+        <w:rPr>
+          <w:u w:val="single"/>
+          <w:lang w:val="en-US"/>
+        </w:rPr>
+        <w:drawing>
+          <wp:inline distT="0" distB="0" distL="0" distR="0" wp14:anchorId="0917B995" wp14:editId="206A9F52">
+            <wp:extent cx="3733805" cy="2492375"/>
+            <wp:effectExtent l="0" t="0" r="0" b="3175"/>
+            <wp:docPr id="24" name="Picture 24"/>
+            <wp:cNvGraphicFramePr>
+              <a:graphicFrameLocks xmlns:a="http://schemas.openxmlformats.org/drawingml/2006/main" noChangeAspect="1"/>
+            </wp:cNvGraphicFramePr>
+            <a:graphic xmlns:a="http://schemas.openxmlformats.org/drawingml/2006/main">
+              <a:graphicData uri="http://schemas.openxmlformats.org/drawingml/2006/picture">
+                <pic:pic xmlns:pic="http://schemas.openxmlformats.org/drawingml/2006/picture">
+                  <pic:nvPicPr>
+                    <pic:cNvPr id="1" name=""/>
+                    <pic:cNvPicPr/>
+                  </pic:nvPicPr>
+                  <pic:blipFill>
+                    <a:blip r:embed="rId23"/>
+                    <a:stretch>
+                      <a:fillRect/>
+                    </a:stretch>
+                  </pic:blipFill>
+                  <pic:spPr>
+                    <a:xfrm>
+                      <a:off x="0" y="0"/>
+                      <a:ext cx="3736949" cy="2494474"/>
+                    </a:xfrm>
+                    <a:prstGeom prst="rect">
+                      <a:avLst/>
+                    </a:prstGeom>
+                  </pic:spPr>
+                </pic:pic>
+              </a:graphicData>
+            </a:graphic>
+          </wp:inline>
+        </w:drawing>
+      </w:r>
     </w:p>
     <w:sectPr>
       <w:pgSz w:w="11906" w:h="16838"/>

</xml_diff>